<commit_message>
i kill u microsoftgit statusgit statuscd /c/Users/79234/Desktop/ST-front
</commit_message>
<xml_diff>
--- a/Ot4et.docx
+++ b/Ot4et.docx
@@ -199,19 +199,13 @@
         <w:t xml:space="preserve">Отчет по </w:t>
       </w:r>
       <w:r>
-        <w:t>практическ</w:t>
-      </w:r>
-      <w:r>
-        <w:t>ой</w:t>
+        <w:t>практической</w:t>
       </w:r>
       <w:r>
         <w:t xml:space="preserve"> работе  №</w:t>
       </w:r>
       <w:r>
-        <w:t xml:space="preserve"> </w:t>
-      </w:r>
-      <w:r>
-        <w:t>5</w:t>
+        <w:t xml:space="preserve"> 5</w:t>
       </w:r>
     </w:p>
     <w:p>
@@ -351,8 +345,13 @@
         <w:jc w:val="center"/>
       </w:pPr>
       <w:r>
-        <w:t xml:space="preserve">                                                                                                  Т. О. Перемитина</w:t>
-      </w:r>
+        <w:t xml:space="preserve">                                                                                                  Т. О. </w:t>
+      </w:r>
+      <w:proofErr w:type="spellStart"/>
+      <w:r>
+        <w:t>Перемитина</w:t>
+      </w:r>
+      <w:proofErr w:type="spellEnd"/>
     </w:p>
     <w:p>
       <w:pPr>
@@ -641,8 +640,6 @@
       <w:r>
         <w:t>3</w:t>
       </w:r>
-      <w:bookmarkStart w:id="0" w:name="_GoBack"/>
-      <w:bookmarkEnd w:id="0"/>
     </w:p>
     <w:p>
       <w:r>
@@ -710,7 +707,7 @@
         <w:tab/>
       </w:r>
       <w:r>
-        <w:t>5</w:t>
+        <w:t>6</w:t>
       </w:r>
     </w:p>
     <w:p>
@@ -743,23 +740,83 @@
       </w:pPr>
     </w:p>
     <w:p>
-      <w:r>
-        <w:t xml:space="preserve">OpenGL (Open Graphic Library) – библиотека графических функций, интерфейс для графических прикладных программ. Разработана Silicon Graphics. </w:t>
-      </w:r>
+      <w:proofErr w:type="spellStart"/>
+      <w:r>
+        <w:t>OpenGL</w:t>
+      </w:r>
+      <w:proofErr w:type="spellEnd"/>
+      <w:r>
+        <w:t xml:space="preserve"> (</w:t>
+      </w:r>
+      <w:proofErr w:type="spellStart"/>
+      <w:r>
+        <w:t>Open</w:t>
+      </w:r>
+      <w:proofErr w:type="spellEnd"/>
+      <w:r>
+        <w:t xml:space="preserve"> </w:t>
+      </w:r>
+      <w:proofErr w:type="spellStart"/>
+      <w:r>
+        <w:t>Graphic</w:t>
+      </w:r>
+      <w:proofErr w:type="spellEnd"/>
+      <w:r>
+        <w:t xml:space="preserve"> </w:t>
+      </w:r>
+      <w:proofErr w:type="spellStart"/>
+      <w:r>
+        <w:t>Library</w:t>
+      </w:r>
+      <w:proofErr w:type="spellEnd"/>
+      <w:r>
+        <w:t xml:space="preserve">) – библиотека графических функций, интерфейс для графических прикладных программ. </w:t>
+      </w:r>
+      <w:proofErr w:type="gramStart"/>
+      <w:r>
+        <w:t xml:space="preserve">Разработана </w:t>
+      </w:r>
+      <w:proofErr w:type="spellStart"/>
+      <w:r>
+        <w:t>Silicon</w:t>
+      </w:r>
+      <w:proofErr w:type="spellEnd"/>
+      <w:r>
+        <w:t xml:space="preserve"> </w:t>
+      </w:r>
+      <w:proofErr w:type="spellStart"/>
+      <w:r>
+        <w:t>Graphics</w:t>
+      </w:r>
+      <w:proofErr w:type="spellEnd"/>
+      <w:r>
+        <w:t xml:space="preserve">. </w:t>
+      </w:r>
+      <w:proofErr w:type="gramEnd"/>
     </w:p>
     <w:p/>
     <w:p>
-      <w:r>
-        <w:t>OpenGL является на данный момент одним из самых популярных программных интерфейсов (API) для разработки приложений в области двумерной и трехмерной графики. Стандарт OpenGL был разработан и утвержден в 1992 году ведущими фирмами в области разработки программного обеспечения.</w:t>
+      <w:proofErr w:type="spellStart"/>
+      <w:r>
+        <w:t>OpenGL</w:t>
+      </w:r>
+      <w:proofErr w:type="spellEnd"/>
+      <w:r>
+        <w:t xml:space="preserve"> является на данный момент одним из самых популярных программных интерфейсов (API) для разработки приложений в области двумерной и трехмерной графики. Стандарт </w:t>
+      </w:r>
+      <w:proofErr w:type="spellStart"/>
+      <w:r>
+        <w:t>OpenGL</w:t>
+      </w:r>
+      <w:proofErr w:type="spellEnd"/>
+      <w:r>
+        <w:t xml:space="preserve"> был разработан и утвержден в 1992 году ведущими фирмами в области разработки программного обеспечения.</w:t>
       </w:r>
     </w:p>
     <w:p/>
     <w:p>
       <w:r>
-        <w:t>Необходимо нарисовать</w:t>
-      </w:r>
-      <w:r>
-        <w:t xml:space="preserve"> 2D фигуру согласно заданию по номеру варианта – каркасный вид (без сплошной заливки) и полигональный с реализацией суммирования цветов.</w:t>
+        <w:t>Необходимо нарисовать 2D фигуру согласно заданию по номеру варианта – каркасный вид (без сплошной заливки) и полигональный с реализацией суммирования цветов.</w:t>
       </w:r>
     </w:p>
     <w:p/>
@@ -960,7 +1017,15 @@
         <w:t xml:space="preserve"> </w:t>
       </w:r>
       <w:r>
-        <w:t xml:space="preserve">и фреймворка </w:t>
+        <w:t xml:space="preserve">и </w:t>
+      </w:r>
+      <w:proofErr w:type="spellStart"/>
+      <w:r>
+        <w:t>фреймворка</w:t>
+      </w:r>
+      <w:proofErr w:type="spellEnd"/>
+      <w:r>
+        <w:t xml:space="preserve"> </w:t>
       </w:r>
       <w:r>
         <w:rPr>
@@ -969,7 +1034,15 @@
         <w:t>Tao</w:t>
       </w:r>
       <w:r>
-        <w:t xml:space="preserve"> можно отображать как фигуры состоящие из линий, так и фигуры со сложной заполнением фона.</w:t>
+        <w:t xml:space="preserve"> можно отображать как </w:t>
+      </w:r>
+      <w:proofErr w:type="gramStart"/>
+      <w:r>
+        <w:t>фигуры</w:t>
+      </w:r>
+      <w:proofErr w:type="gramEnd"/>
+      <w:r>
+        <w:t xml:space="preserve"> состоящие из линий, так и фигуры со сложной заполнением фона.</w:t>
       </w:r>
     </w:p>
     <w:p>
@@ -1202,6 +1275,7 @@
         <w:jc w:val="center"/>
         <w:rPr>
           <w:sz w:val="22"/>
+          <w:lang w:val="en-US"/>
         </w:rPr>
       </w:pPr>
       <w:r>
@@ -1215,6 +1289,70 @@
           <w:sz w:val="22"/>
         </w:rPr>
         <w:t xml:space="preserve"> и заполняющая его цветом</w:t>
+      </w:r>
+    </w:p>
+    <w:p>
+      <w:pPr>
+        <w:jc w:val="center"/>
+        <w:rPr>
+          <w:sz w:val="22"/>
+          <w:lang w:val="en-US"/>
+        </w:rPr>
+      </w:pPr>
+      <w:r>
+        <w:rPr>
+          <w:noProof/>
+        </w:rPr>
+        <w:lastRenderedPageBreak/>
+        <w:drawing>
+          <wp:inline distT="0" distB="0" distL="0" distR="0" wp14:anchorId="3D6B8412" wp14:editId="51B03A35">
+            <wp:extent cx="3571875" cy="5143500"/>
+            <wp:effectExtent l="0" t="0" r="9525" b="0"/>
+            <wp:docPr id="2" name="Рисунок 2"/>
+            <wp:cNvGraphicFramePr>
+              <a:graphicFrameLocks xmlns:a="http://schemas.openxmlformats.org/drawingml/2006/main" noChangeAspect="1"/>
+            </wp:cNvGraphicFramePr>
+            <a:graphic xmlns:a="http://schemas.openxmlformats.org/drawingml/2006/main">
+              <a:graphicData uri="http://schemas.openxmlformats.org/drawingml/2006/picture">
+                <pic:pic xmlns:pic="http://schemas.openxmlformats.org/drawingml/2006/picture">
+                  <pic:nvPicPr>
+                    <pic:cNvPr id="0" name=""/>
+                    <pic:cNvPicPr/>
+                  </pic:nvPicPr>
+                  <pic:blipFill>
+                    <a:blip r:embed="rId11"/>
+                    <a:stretch>
+                      <a:fillRect/>
+                    </a:stretch>
+                  </pic:blipFill>
+                  <pic:spPr>
+                    <a:xfrm>
+                      <a:off x="0" y="0"/>
+                      <a:ext cx="3571875" cy="5143500"/>
+                    </a:xfrm>
+                    <a:prstGeom prst="rect">
+                      <a:avLst/>
+                    </a:prstGeom>
+                  </pic:spPr>
+                </pic:pic>
+              </a:graphicData>
+            </a:graphic>
+          </wp:inline>
+        </w:drawing>
+      </w:r>
+    </w:p>
+    <w:p>
+      <w:pPr>
+        <w:jc w:val="center"/>
+        <w:rPr>
+          <w:sz w:val="22"/>
+        </w:rPr>
+      </w:pPr>
+      <w:r>
+        <w:rPr>
+          <w:sz w:val="22"/>
+        </w:rPr>
+        <w:t>Листинг 4 Функция, отображающая оси координат</w:t>
       </w:r>
     </w:p>
     <w:p>
@@ -1268,7 +1406,7 @@
                     <pic:cNvPicPr/>
                   </pic:nvPicPr>
                   <pic:blipFill rotWithShape="1">
-                    <a:blip r:embed="rId11"/>
+                    <a:blip r:embed="rId12"/>
                     <a:srcRect l="11508" t="19905" r="29351" b="64455"/>
                     <a:stretch/>
                   </pic:blipFill>
@@ -1337,10 +1475,95 @@
           <w:noProof/>
         </w:rPr>
         <w:drawing>
-          <wp:inline distT="0" distB="0" distL="0" distR="0" wp14:anchorId="2C1C226D" wp14:editId="29D3670D">
-            <wp:extent cx="5940425" cy="3598957"/>
-            <wp:effectExtent l="0" t="0" r="3175" b="1905"/>
-            <wp:docPr id="16" name="Рисунок 16"/>
+          <wp:inline distT="0" distB="0" distL="0" distR="0" wp14:anchorId="6172856F" wp14:editId="70F956C9">
+            <wp:extent cx="3784821" cy="3562185"/>
+            <wp:effectExtent l="0" t="0" r="6350" b="635"/>
+            <wp:docPr id="3" name="Рисунок 3"/>
+            <wp:cNvGraphicFramePr>
+              <a:graphicFrameLocks xmlns:a="http://schemas.openxmlformats.org/drawingml/2006/main" noChangeAspect="1"/>
+            </wp:cNvGraphicFramePr>
+            <a:graphic xmlns:a="http://schemas.openxmlformats.org/drawingml/2006/main">
+              <a:graphicData uri="http://schemas.openxmlformats.org/drawingml/2006/picture">
+                <pic:pic xmlns:pic="http://schemas.openxmlformats.org/drawingml/2006/picture">
+                  <pic:nvPicPr>
+                    <pic:cNvPr id="0" name=""/>
+                    <pic:cNvPicPr/>
+                  </pic:nvPicPr>
+                  <pic:blipFill rotWithShape="1">
+                    <a:blip r:embed="rId13"/>
+                    <a:srcRect b="5882"/>
+                    <a:stretch/>
+                  </pic:blipFill>
+                  <pic:spPr bwMode="auto">
+                    <a:xfrm>
+                      <a:off x="0" y="0"/>
+                      <a:ext cx="3784506" cy="3561889"/>
+                    </a:xfrm>
+                    <a:prstGeom prst="rect">
+                      <a:avLst/>
+                    </a:prstGeom>
+                    <a:ln>
+                      <a:noFill/>
+                    </a:ln>
+                    <a:extLst>
+                      <a:ext uri="{53640926-AAD7-44D8-BBD7-CCE9431645EC}">
+                        <a14:shadowObscured xmlns:a14="http://schemas.microsoft.com/office/drawing/2010/main"/>
+                      </a:ext>
+                    </a:extLst>
+                  </pic:spPr>
+                </pic:pic>
+              </a:graphicData>
+            </a:graphic>
+          </wp:inline>
+        </w:drawing>
+      </w:r>
+    </w:p>
+    <w:p>
+      <w:pPr>
+        <w:jc w:val="center"/>
+        <w:rPr>
+          <w:sz w:val="22"/>
+        </w:rPr>
+      </w:pPr>
+      <w:r>
+        <w:rPr>
+          <w:sz w:val="22"/>
+        </w:rPr>
+        <w:t xml:space="preserve">Рисунок 2 </w:t>
+      </w:r>
+      <w:r>
+        <w:rPr>
+          <w:sz w:val="22"/>
+        </w:rPr>
+        <w:t>Каркасное отображение</w:t>
+      </w:r>
+    </w:p>
+    <w:p>
+      <w:pPr>
+        <w:jc w:val="center"/>
+        <w:rPr>
+          <w:sz w:val="22"/>
+        </w:rPr>
+      </w:pPr>
+    </w:p>
+    <w:p>
+      <w:pPr>
+        <w:jc w:val="center"/>
+        <w:rPr>
+          <w:b/>
+          <w:sz w:val="22"/>
+        </w:rPr>
+      </w:pPr>
+      <w:bookmarkStart w:id="0" w:name="_GoBack"/>
+      <w:r>
+        <w:rPr>
+          <w:noProof/>
+        </w:rPr>
+        <w:drawing>
+          <wp:inline distT="0" distB="0" distL="0" distR="0" wp14:anchorId="3B555AAD" wp14:editId="44F55FA0">
+            <wp:extent cx="3768918" cy="3768918"/>
+            <wp:effectExtent l="0" t="0" r="3175" b="3175"/>
+            <wp:docPr id="5" name="Рисунок 5"/>
             <wp:cNvGraphicFramePr>
               <a:graphicFrameLocks xmlns:a="http://schemas.openxmlformats.org/drawingml/2006/main" noChangeAspect="1"/>
             </wp:cNvGraphicFramePr>
@@ -1352,7 +1575,7 @@
                     <pic:cNvPicPr/>
                   </pic:nvPicPr>
                   <pic:blipFill>
-                    <a:blip r:embed="rId12"/>
+                    <a:blip r:embed="rId14"/>
                     <a:stretch>
                       <a:fillRect/>
                     </a:stretch>
@@ -1360,7 +1583,7 @@
                   <pic:spPr>
                     <a:xfrm>
                       <a:off x="0" y="0"/>
-                      <a:ext cx="5940425" cy="3598957"/>
+                      <a:ext cx="3764389" cy="3764389"/>
                     </a:xfrm>
                     <a:prstGeom prst="rect">
                       <a:avLst/>
@@ -1372,83 +1595,7 @@
           </wp:inline>
         </w:drawing>
       </w:r>
-    </w:p>
-    <w:p>
-      <w:pPr>
-        <w:jc w:val="center"/>
-        <w:rPr>
-          <w:sz w:val="22"/>
-        </w:rPr>
-      </w:pPr>
-      <w:r>
-        <w:rPr>
-          <w:sz w:val="22"/>
-        </w:rPr>
-        <w:t xml:space="preserve">Рисунок 2 </w:t>
-      </w:r>
-      <w:r>
-        <w:rPr>
-          <w:sz w:val="22"/>
-        </w:rPr>
-        <w:t>Каркасное отображение</w:t>
-      </w:r>
-    </w:p>
-    <w:p>
-      <w:pPr>
-        <w:jc w:val="center"/>
-        <w:rPr>
-          <w:sz w:val="22"/>
-        </w:rPr>
-      </w:pPr>
-    </w:p>
-    <w:p>
-      <w:pPr>
-        <w:jc w:val="center"/>
-        <w:rPr>
-          <w:b/>
-          <w:sz w:val="22"/>
-        </w:rPr>
-      </w:pPr>
-      <w:r>
-        <w:rPr>
-          <w:noProof/>
-        </w:rPr>
-        <w:drawing>
-          <wp:inline distT="0" distB="0" distL="0" distR="0" wp14:anchorId="67972754" wp14:editId="0205285C">
-            <wp:extent cx="5940425" cy="3598957"/>
-            <wp:effectExtent l="0" t="0" r="3175" b="1905"/>
-            <wp:docPr id="22" name="Рисунок 22"/>
-            <wp:cNvGraphicFramePr>
-              <a:graphicFrameLocks xmlns:a="http://schemas.openxmlformats.org/drawingml/2006/main" noChangeAspect="1"/>
-            </wp:cNvGraphicFramePr>
-            <a:graphic xmlns:a="http://schemas.openxmlformats.org/drawingml/2006/main">
-              <a:graphicData uri="http://schemas.openxmlformats.org/drawingml/2006/picture">
-                <pic:pic xmlns:pic="http://schemas.openxmlformats.org/drawingml/2006/picture">
-                  <pic:nvPicPr>
-                    <pic:cNvPr id="0" name=""/>
-                    <pic:cNvPicPr/>
-                  </pic:nvPicPr>
-                  <pic:blipFill>
-                    <a:blip r:embed="rId13"/>
-                    <a:stretch>
-                      <a:fillRect/>
-                    </a:stretch>
-                  </pic:blipFill>
-                  <pic:spPr>
-                    <a:xfrm>
-                      <a:off x="0" y="0"/>
-                      <a:ext cx="5940425" cy="3598957"/>
-                    </a:xfrm>
-                    <a:prstGeom prst="rect">
-                      <a:avLst/>
-                    </a:prstGeom>
-                  </pic:spPr>
-                </pic:pic>
-              </a:graphicData>
-            </a:graphic>
-          </wp:inline>
-        </w:drawing>
-      </w:r>
+      <w:bookmarkEnd w:id="0"/>
     </w:p>
     <w:p>
       <w:pPr>
@@ -2428,7 +2575,7 @@
 </file>
 
 <file path=customXml/itemProps1.xml><?xml version="1.0" encoding="utf-8"?>
-<ds:datastoreItem xmlns:ds="http://schemas.openxmlformats.org/officeDocument/2006/customXml" ds:itemID="{BFD4B01A-3041-4C21-91CF-BE6422910174}">
+<ds:datastoreItem xmlns:ds="http://schemas.openxmlformats.org/officeDocument/2006/customXml" ds:itemID="{52AA672E-6AC1-4EAA-8952-F6EB14A44587}">
   <ds:schemaRefs>
     <ds:schemaRef ds:uri="http://schemas.openxmlformats.org/officeDocument/2006/bibliography"/>
   </ds:schemaRefs>

</xml_diff>